<commit_message>
fix onDestroy error -> revert for older mapbox version
</commit_message>
<xml_diff>
--- a/Documentation.docx
+++ b/Documentation.docx
@@ -3,21 +3,100 @@
 <w:document xmlns:wpc="http://schemas.microsoft.com/office/word/2010/wordprocessingCanvas" xmlns:mc="http://schemas.openxmlformats.org/markup-compatibility/2006" xmlns:o="urn:schemas-microsoft-com:office:office" xmlns:r="http://schemas.openxmlformats.org/officeDocument/2006/relationships" xmlns:m="http://schemas.openxmlformats.org/officeDocument/2006/math" xmlns:v="urn:schemas-microsoft-com:vml" xmlns:wp14="http://schemas.microsoft.com/office/word/2010/wordprocessingDrawing" xmlns:wp="http://schemas.openxmlformats.org/drawingml/2006/wordprocessingDrawing" xmlns:w10="urn:schemas-microsoft-com:office:word" xmlns:w="http://schemas.openxmlformats.org/wordprocessingml/2006/main" xmlns:w14="http://schemas.microsoft.com/office/word/2010/wordml" xmlns:wpg="http://schemas.microsoft.com/office/word/2010/wordprocessingGroup" xmlns:wpi="http://schemas.microsoft.com/office/word/2010/wordprocessingInk" xmlns:wne="http://schemas.microsoft.com/office/word/2006/wordml" xmlns:wps="http://schemas.microsoft.com/office/word/2010/wordprocessingShape" mc:Ignorable="w14 wp14">
   <w:body>
     <w:p>
-      <w:r>
-        <w:rPr>
-          <w:b/>
-        </w:rPr>
-        <w:t>Description:</w:t>
-      </w:r>
-      <w:r>
-        <w:rPr>
-          <w:b/>
-        </w:rPr>
-        <w:t xml:space="preserve"> </w:t>
-      </w:r>
-      <w:r>
-        <w:t>Two map in viewpager is blinking when switch the tabs</w:t>
-      </w:r>
+      <w:pPr>
+        <w:rPr>
+          <w:b/>
+        </w:rPr>
+      </w:pPr>
+      <w:r>
+        <w:rPr>
+          <w:b/>
+        </w:rPr>
+        <w:t>1.</w:t>
+      </w:r>
+    </w:p>
+    <w:p>
+      <w:proofErr w:type="spellStart"/>
+      <w:r>
+        <w:rPr>
+          <w:b/>
+        </w:rPr>
+        <w:t>Description</w:t>
+      </w:r>
+      <w:proofErr w:type="spellEnd"/>
+      <w:r>
+        <w:rPr>
+          <w:b/>
+        </w:rPr>
+        <w:t>:</w:t>
+      </w:r>
+      <w:r>
+        <w:rPr>
+          <w:b/>
+        </w:rPr>
+        <w:t xml:space="preserve"> </w:t>
+      </w:r>
+      <w:proofErr w:type="spellStart"/>
+      <w:r>
+        <w:t>Two</w:t>
+      </w:r>
+      <w:proofErr w:type="spellEnd"/>
+      <w:r>
+        <w:t xml:space="preserve"> map </w:t>
+      </w:r>
+      <w:proofErr w:type="spellStart"/>
+      <w:r>
+        <w:t>in</w:t>
+      </w:r>
+      <w:proofErr w:type="spellEnd"/>
+      <w:r>
+        <w:t xml:space="preserve"> </w:t>
+      </w:r>
+      <w:proofErr w:type="spellStart"/>
+      <w:r>
+        <w:t>viewpager</w:t>
+      </w:r>
+      <w:proofErr w:type="spellEnd"/>
+      <w:r>
+        <w:t xml:space="preserve"> is </w:t>
+      </w:r>
+      <w:proofErr w:type="spellStart"/>
+      <w:r>
+        <w:t>blinking</w:t>
+      </w:r>
+      <w:proofErr w:type="spellEnd"/>
+      <w:r>
+        <w:t xml:space="preserve"> </w:t>
+      </w:r>
+      <w:proofErr w:type="spellStart"/>
+      <w:r>
+        <w:t>when</w:t>
+      </w:r>
+      <w:proofErr w:type="spellEnd"/>
+      <w:r>
+        <w:t xml:space="preserve"> </w:t>
+      </w:r>
+      <w:proofErr w:type="spellStart"/>
+      <w:r>
+        <w:t>switch</w:t>
+      </w:r>
+      <w:proofErr w:type="spellEnd"/>
+      <w:r>
+        <w:t xml:space="preserve"> </w:t>
+      </w:r>
+      <w:proofErr w:type="spellStart"/>
+      <w:r>
+        <w:t>the</w:t>
+      </w:r>
+      <w:proofErr w:type="spellEnd"/>
+      <w:r>
+        <w:t xml:space="preserve"> </w:t>
+      </w:r>
+      <w:proofErr w:type="spellStart"/>
+      <w:r>
+        <w:t>tabs</w:t>
+      </w:r>
+      <w:proofErr w:type="spellEnd"/>
     </w:p>
     <w:p>
       <w:pPr>
@@ -25,19 +104,40 @@
           <w:b/>
         </w:rPr>
       </w:pPr>
-      <w:r>
-        <w:rPr>
-          <w:b/>
-        </w:rPr>
-        <w:t>Solution:</w:t>
+      <w:proofErr w:type="spellStart"/>
+      <w:r>
+        <w:rPr>
+          <w:b/>
+        </w:rPr>
+        <w:t>Solution</w:t>
+      </w:r>
+      <w:proofErr w:type="spellEnd"/>
+      <w:r>
+        <w:rPr>
+          <w:b/>
+        </w:rPr>
+        <w:t>:</w:t>
       </w:r>
     </w:p>
     <w:p>
       <w:pPr>
         <w:ind w:left="708"/>
       </w:pPr>
-      <w:r>
-        <w:t>In Manifest:</w:t>
+      <w:proofErr w:type="spellStart"/>
+      <w:r>
+        <w:t>In</w:t>
+      </w:r>
+      <w:proofErr w:type="spellEnd"/>
+      <w:r>
+        <w:t xml:space="preserve"> </w:t>
+      </w:r>
+      <w:proofErr w:type="spellStart"/>
+      <w:r>
+        <w:t>Manifest</w:t>
+      </w:r>
+      <w:proofErr w:type="spellEnd"/>
+      <w:r>
+        <w:t>:</w:t>
       </w:r>
       <w:r>
         <w:rPr>
@@ -49,6 +149,7 @@
         </w:rPr>
         <w:br/>
       </w:r>
+      <w:proofErr w:type="spellStart"/>
       <w:r>
         <w:rPr>
           <w:rFonts w:ascii="Courier New" w:eastAsia="Times New Roman" w:hAnsi="Courier New" w:cs="Courier New"/>
@@ -61,6 +162,8 @@
         </w:rPr>
         <w:t>android</w:t>
       </w:r>
+      <w:proofErr w:type="spellEnd"/>
+      <w:proofErr w:type="gramStart"/>
       <w:r>
         <w:rPr>
           <w:rFonts w:ascii="Courier New" w:eastAsia="Times New Roman" w:hAnsi="Courier New" w:cs="Courier New"/>
@@ -71,7 +174,34 @@
           <w:szCs w:val="20"/>
           <w:lang w:eastAsia="hu-HU"/>
         </w:rPr>
-        <w:t>:hardwareAccelerated=</w:t>
+        <w:t>:</w:t>
+      </w:r>
+      <w:proofErr w:type="spellStart"/>
+      <w:r>
+        <w:rPr>
+          <w:rFonts w:ascii="Courier New" w:eastAsia="Times New Roman" w:hAnsi="Courier New" w:cs="Courier New"/>
+          <w:b/>
+          <w:bCs/>
+          <w:color w:val="0000FF"/>
+          <w:sz w:val="20"/>
+          <w:szCs w:val="20"/>
+          <w:lang w:eastAsia="hu-HU"/>
+        </w:rPr>
+        <w:t>hardwareAccelerated</w:t>
+      </w:r>
+      <w:proofErr w:type="spellEnd"/>
+      <w:proofErr w:type="gramEnd"/>
+      <w:r>
+        <w:rPr>
+          <w:rFonts w:ascii="Courier New" w:eastAsia="Times New Roman" w:hAnsi="Courier New" w:cs="Courier New"/>
+          <w:b/>
+          <w:bCs/>
+          <w:color w:val="0000FF"/>
+          <w:sz w:val="20"/>
+          <w:szCs w:val="20"/>
+          <w:lang w:eastAsia="hu-HU"/>
+        </w:rPr>
+        <w:t>=</w:t>
       </w:r>
       <w:r>
         <w:rPr>
@@ -83,15 +213,49 @@
           <w:szCs w:val="20"/>
           <w:lang w:eastAsia="hu-HU"/>
         </w:rPr>
-        <w:t>"false"</w:t>
+        <w:t>"</w:t>
+      </w:r>
+      <w:proofErr w:type="spellStart"/>
+      <w:r>
+        <w:rPr>
+          <w:rFonts w:ascii="Courier New" w:eastAsia="Times New Roman" w:hAnsi="Courier New" w:cs="Courier New"/>
+          <w:b/>
+          <w:bCs/>
+          <w:color w:val="008000"/>
+          <w:sz w:val="20"/>
+          <w:szCs w:val="20"/>
+          <w:lang w:eastAsia="hu-HU"/>
+        </w:rPr>
+        <w:t>false</w:t>
+      </w:r>
+      <w:proofErr w:type="spellEnd"/>
+      <w:r>
+        <w:rPr>
+          <w:rFonts w:ascii="Courier New" w:eastAsia="Times New Roman" w:hAnsi="Courier New" w:cs="Courier New"/>
+          <w:b/>
+          <w:bCs/>
+          <w:color w:val="008000"/>
+          <w:sz w:val="20"/>
+          <w:szCs w:val="20"/>
+          <w:lang w:eastAsia="hu-HU"/>
+        </w:rPr>
+        <w:t>"</w:t>
       </w:r>
     </w:p>
     <w:p>
-      <w:r>
-        <w:rPr>
-          <w:b/>
-        </w:rPr>
-        <w:t xml:space="preserve">Resource: </w:t>
+      <w:proofErr w:type="spellStart"/>
+      <w:r>
+        <w:rPr>
+          <w:b/>
+        </w:rPr>
+        <w:t>Resource</w:t>
+      </w:r>
+      <w:proofErr w:type="spellEnd"/>
+      <w:r>
+        <w:rPr>
+          <w:b/>
+        </w:rPr>
+        <w:t xml:space="preserve">: </w:t>
       </w:r>
       <w:hyperlink r:id="rId5" w:history="1">
         <w:r>
@@ -104,10 +268,385 @@
     </w:p>
     <w:p/>
     <w:p>
+      <w:pPr>
+        <w:rPr>
+          <w:b/>
+        </w:rPr>
+      </w:pPr>
+      <w:r>
+        <w:rPr>
+          <w:b/>
+        </w:rPr>
+        <w:t>2.</w:t>
+      </w:r>
+    </w:p>
+    <w:p>
+      <w:proofErr w:type="spellStart"/>
+      <w:r>
+        <w:rPr>
+          <w:b/>
+        </w:rPr>
+        <w:t>Description</w:t>
+      </w:r>
+      <w:proofErr w:type="spellEnd"/>
+      <w:r>
+        <w:rPr>
+          <w:b/>
+        </w:rPr>
+        <w:t>:</w:t>
+      </w:r>
+      <w:r>
+        <w:rPr>
+          <w:b/>
+        </w:rPr>
+        <w:t xml:space="preserve"> </w:t>
+      </w:r>
+      <w:proofErr w:type="spellStart"/>
+      <w:r>
+        <w:t>Error</w:t>
+      </w:r>
+      <w:proofErr w:type="spellEnd"/>
+      <w:r>
+        <w:t xml:space="preserve"> </w:t>
+      </w:r>
+      <w:proofErr w:type="spellStart"/>
+      <w:r>
+        <w:t>when</w:t>
+      </w:r>
+      <w:proofErr w:type="spellEnd"/>
+      <w:r>
+        <w:t xml:space="preserve"> </w:t>
+      </w:r>
+      <w:proofErr w:type="spellStart"/>
+      <w:r>
+        <w:t>call</w:t>
+      </w:r>
+      <w:proofErr w:type="spellEnd"/>
+      <w:r>
+        <w:t xml:space="preserve"> </w:t>
+      </w:r>
+      <w:proofErr w:type="spellStart"/>
+      <w:r>
+        <w:t>onDestroy</w:t>
+      </w:r>
+      <w:proofErr w:type="spellEnd"/>
+      <w:r>
+        <w:t xml:space="preserve"> </w:t>
+      </w:r>
+      <w:proofErr w:type="spellStart"/>
+      <w:r>
+        <w:t>on</w:t>
+      </w:r>
+      <w:proofErr w:type="spellEnd"/>
+      <w:r>
+        <w:t xml:space="preserve"> </w:t>
+      </w:r>
+      <w:proofErr w:type="spellStart"/>
+      <w:r>
+        <w:t>mapBox</w:t>
+      </w:r>
+      <w:proofErr w:type="spellEnd"/>
+      <w:r>
+        <w:t xml:space="preserve"> </w:t>
+      </w:r>
+      <w:proofErr w:type="spellStart"/>
+      <w:r>
+        <w:t>view</w:t>
+      </w:r>
+      <w:proofErr w:type="spellEnd"/>
+      <w:r>
+        <w:t>.</w:t>
+      </w:r>
+    </w:p>
+    <w:p>
+      <w:proofErr w:type="spellStart"/>
+      <w:r>
+        <w:rPr>
+          <w:b/>
+        </w:rPr>
+        <w:t>Solution</w:t>
+      </w:r>
+      <w:proofErr w:type="spellEnd"/>
+      <w:r>
+        <w:rPr>
+          <w:b/>
+        </w:rPr>
+        <w:t>:</w:t>
+      </w:r>
+      <w:r>
+        <w:rPr>
+          <w:b/>
+        </w:rPr>
+        <w:t xml:space="preserve"> </w:t>
+      </w:r>
+      <w:proofErr w:type="spellStart"/>
+      <w:r>
+        <w:t>use</w:t>
+      </w:r>
+      <w:proofErr w:type="spellEnd"/>
+      <w:r>
+        <w:t xml:space="preserve"> </w:t>
+      </w:r>
+      <w:proofErr w:type="spellStart"/>
+      <w:r>
+        <w:t>older</w:t>
+      </w:r>
+      <w:proofErr w:type="spellEnd"/>
+      <w:r>
+        <w:t xml:space="preserve"> version</w:t>
+      </w:r>
       <w:bookmarkStart w:id="0" w:name="_GoBack"/>
       <w:bookmarkEnd w:id="0"/>
     </w:p>
-    <w:p/>
+    <w:p>
+      <w:pPr>
+        <w:shd w:val="clear" w:color="auto" w:fill="FFFFFF"/>
+        <w:tabs>
+          <w:tab w:val="left" w:pos="916"/>
+          <w:tab w:val="left" w:pos="1832"/>
+          <w:tab w:val="left" w:pos="2748"/>
+          <w:tab w:val="left" w:pos="3664"/>
+          <w:tab w:val="left" w:pos="4580"/>
+          <w:tab w:val="left" w:pos="5496"/>
+          <w:tab w:val="left" w:pos="6412"/>
+          <w:tab w:val="left" w:pos="7328"/>
+          <w:tab w:val="left" w:pos="8244"/>
+          <w:tab w:val="left" w:pos="9160"/>
+          <w:tab w:val="left" w:pos="10076"/>
+          <w:tab w:val="left" w:pos="10992"/>
+          <w:tab w:val="left" w:pos="11908"/>
+          <w:tab w:val="left" w:pos="12824"/>
+          <w:tab w:val="left" w:pos="13740"/>
+          <w:tab w:val="left" w:pos="14656"/>
+        </w:tabs>
+        <w:spacing w:line="240" w:lineRule="auto"/>
+        <w:rPr>
+          <w:rFonts w:ascii="Courier New" w:eastAsia="Times New Roman" w:hAnsi="Courier New" w:cs="Courier New"/>
+          <w:color w:val="000000"/>
+          <w:sz w:val="20"/>
+          <w:szCs w:val="20"/>
+          <w:lang w:eastAsia="hu-HU"/>
+        </w:rPr>
+      </w:pPr>
+      <w:r>
+        <w:rPr>
+          <w:rFonts w:ascii="Courier New" w:eastAsia="Times New Roman" w:hAnsi="Courier New" w:cs="Courier New"/>
+          <w:i/>
+          <w:iCs/>
+          <w:color w:val="808080"/>
+          <w:sz w:val="20"/>
+          <w:szCs w:val="20"/>
+          <w:lang w:eastAsia="hu-HU"/>
+        </w:rPr>
+        <w:t xml:space="preserve">//    </w:t>
+      </w:r>
+      <w:proofErr w:type="gramStart"/>
+      <w:r>
+        <w:rPr>
+          <w:rFonts w:ascii="Courier New" w:eastAsia="Times New Roman" w:hAnsi="Courier New" w:cs="Courier New"/>
+          <w:i/>
+          <w:iCs/>
+          <w:color w:val="808080"/>
+          <w:sz w:val="20"/>
+          <w:szCs w:val="20"/>
+          <w:lang w:eastAsia="hu-HU"/>
+        </w:rPr>
+        <w:t>compile(</w:t>
+      </w:r>
+      <w:proofErr w:type="gramEnd"/>
+      <w:r>
+        <w:rPr>
+          <w:rFonts w:ascii="Courier New" w:eastAsia="Times New Roman" w:hAnsi="Courier New" w:cs="Courier New"/>
+          <w:i/>
+          <w:iCs/>
+          <w:color w:val="808080"/>
+          <w:sz w:val="20"/>
+          <w:szCs w:val="20"/>
+          <w:lang w:eastAsia="hu-HU"/>
+        </w:rPr>
+        <w:t>'com.mapbox.mapboxsdk:mapbox-android-sdk:5.2.0-beta.2@aar') {</w:t>
+      </w:r>
+      <w:r>
+        <w:rPr>
+          <w:rFonts w:ascii="Courier New" w:eastAsia="Times New Roman" w:hAnsi="Courier New" w:cs="Courier New"/>
+          <w:i/>
+          <w:iCs/>
+          <w:color w:val="808080"/>
+          <w:sz w:val="20"/>
+          <w:szCs w:val="20"/>
+          <w:lang w:eastAsia="hu-HU"/>
+        </w:rPr>
+        <w:br/>
+        <w:t xml:space="preserve">    </w:t>
+      </w:r>
+      <w:proofErr w:type="spellStart"/>
+      <w:r>
+        <w:rPr>
+          <w:rFonts w:ascii="Courier New" w:eastAsia="Times New Roman" w:hAnsi="Courier New" w:cs="Courier New"/>
+          <w:color w:val="000000"/>
+          <w:sz w:val="20"/>
+          <w:szCs w:val="20"/>
+          <w:lang w:eastAsia="hu-HU"/>
+        </w:rPr>
+        <w:t>compile</w:t>
+      </w:r>
+      <w:proofErr w:type="spellEnd"/>
+      <w:r>
+        <w:rPr>
+          <w:rFonts w:ascii="Courier New" w:eastAsia="Times New Roman" w:hAnsi="Courier New" w:cs="Courier New"/>
+          <w:color w:val="000000"/>
+          <w:sz w:val="20"/>
+          <w:szCs w:val="20"/>
+          <w:lang w:eastAsia="hu-HU"/>
+        </w:rPr>
+        <w:t>(</w:t>
+      </w:r>
+      <w:r>
+        <w:rPr>
+          <w:rFonts w:ascii="Courier New" w:eastAsia="Times New Roman" w:hAnsi="Courier New" w:cs="Courier New"/>
+          <w:b/>
+          <w:bCs/>
+          <w:color w:val="008000"/>
+          <w:sz w:val="20"/>
+          <w:szCs w:val="20"/>
+          <w:lang w:eastAsia="hu-HU"/>
+        </w:rPr>
+        <w:t>'</w:t>
+      </w:r>
+      <w:proofErr w:type="spellStart"/>
+      <w:r>
+        <w:rPr>
+          <w:rFonts w:ascii="Courier New" w:eastAsia="Times New Roman" w:hAnsi="Courier New" w:cs="Courier New"/>
+          <w:b/>
+          <w:bCs/>
+          <w:color w:val="008000"/>
+          <w:sz w:val="20"/>
+          <w:szCs w:val="20"/>
+          <w:lang w:eastAsia="hu-HU"/>
+        </w:rPr>
+        <w:t>com.mapbox.mapboxsdk</w:t>
+      </w:r>
+      <w:proofErr w:type="spellEnd"/>
+      <w:r>
+        <w:rPr>
+          <w:rFonts w:ascii="Courier New" w:eastAsia="Times New Roman" w:hAnsi="Courier New" w:cs="Courier New"/>
+          <w:b/>
+          <w:bCs/>
+          <w:color w:val="008000"/>
+          <w:sz w:val="20"/>
+          <w:szCs w:val="20"/>
+          <w:lang w:eastAsia="hu-HU"/>
+        </w:rPr>
+        <w:t>:</w:t>
+      </w:r>
+      <w:proofErr w:type="spellStart"/>
+      <w:r>
+        <w:rPr>
+          <w:rFonts w:ascii="Courier New" w:eastAsia="Times New Roman" w:hAnsi="Courier New" w:cs="Courier New"/>
+          <w:b/>
+          <w:bCs/>
+          <w:color w:val="008000"/>
+          <w:sz w:val="20"/>
+          <w:szCs w:val="20"/>
+          <w:lang w:eastAsia="hu-HU"/>
+        </w:rPr>
+        <w:t>mapbox-android-sdk</w:t>
+      </w:r>
+      <w:proofErr w:type="spellEnd"/>
+      <w:r>
+        <w:rPr>
+          <w:rFonts w:ascii="Courier New" w:eastAsia="Times New Roman" w:hAnsi="Courier New" w:cs="Courier New"/>
+          <w:b/>
+          <w:bCs/>
+          <w:color w:val="008000"/>
+          <w:sz w:val="20"/>
+          <w:szCs w:val="20"/>
+          <w:lang w:eastAsia="hu-HU"/>
+        </w:rPr>
+        <w:t>:5.1.4@</w:t>
+      </w:r>
+      <w:proofErr w:type="spellStart"/>
+      <w:r>
+        <w:rPr>
+          <w:rFonts w:ascii="Courier New" w:eastAsia="Times New Roman" w:hAnsi="Courier New" w:cs="Courier New"/>
+          <w:b/>
+          <w:bCs/>
+          <w:color w:val="008000"/>
+          <w:sz w:val="20"/>
+          <w:szCs w:val="20"/>
+          <w:lang w:eastAsia="hu-HU"/>
+        </w:rPr>
+        <w:t>aar</w:t>
+      </w:r>
+      <w:proofErr w:type="spellEnd"/>
+      <w:r>
+        <w:rPr>
+          <w:rFonts w:ascii="Courier New" w:eastAsia="Times New Roman" w:hAnsi="Courier New" w:cs="Courier New"/>
+          <w:b/>
+          <w:bCs/>
+          <w:color w:val="008000"/>
+          <w:sz w:val="20"/>
+          <w:szCs w:val="20"/>
+          <w:lang w:eastAsia="hu-HU"/>
+        </w:rPr>
+        <w:t>'</w:t>
+      </w:r>
+      <w:r>
+        <w:rPr>
+          <w:rFonts w:ascii="Courier New" w:eastAsia="Times New Roman" w:hAnsi="Courier New" w:cs="Courier New"/>
+          <w:color w:val="000000"/>
+          <w:sz w:val="20"/>
+          <w:szCs w:val="20"/>
+          <w:lang w:eastAsia="hu-HU"/>
+        </w:rPr>
+        <w:t>) {</w:t>
+      </w:r>
+    </w:p>
+    <w:p>
+      <w:pPr>
+        <w:rPr>
+          <w:b/>
+        </w:rPr>
+      </w:pPr>
+      <w:proofErr w:type="spellStart"/>
+      <w:r>
+        <w:rPr>
+          <w:b/>
+        </w:rPr>
+        <w:t>Resource</w:t>
+      </w:r>
+      <w:proofErr w:type="spellEnd"/>
+      <w:r>
+        <w:rPr>
+          <w:b/>
+        </w:rPr>
+        <w:t xml:space="preserve">: </w:t>
+      </w:r>
+    </w:p>
+    <w:p>
+      <w:pPr>
+        <w:ind w:firstLine="708"/>
+      </w:pPr>
+      <w:hyperlink r:id="rId6" w:history="1">
+        <w:r>
+          <w:rPr>
+            <w:rStyle w:val="Hiperhivatkozs"/>
+          </w:rPr>
+          <w:t>https://github.com/mapbox/mapbox-gl-native/pull/9538</w:t>
+        </w:r>
+      </w:hyperlink>
+      <w:r>
+        <w:t>, majd innen a következő</w:t>
+      </w:r>
+    </w:p>
+    <w:p>
+      <w:pPr>
+        <w:ind w:firstLine="708"/>
+      </w:pPr>
+      <w:r>
+        <w:t>https://github.com/mapbox/mapbox-gl-native/issues/4072</w:t>
+      </w:r>
+    </w:p>
     <w:sectPr>
       <w:pgSz w:w="11906" w:h="16838"/>
       <w:pgMar w:top="1417" w:right="1417" w:bottom="1417" w:left="1417" w:header="708" w:footer="708" w:gutter="0"/>
@@ -370,6 +909,17 @@
       <w:u w:val="single"/>
     </w:rPr>
   </w:style>
+  <w:style w:type="paragraph" w:styleId="Listaszerbekezds">
+    <w:name w:val="List Paragraph"/>
+    <w:basedOn w:val="Norml"/>
+    <w:uiPriority w:val="34"/>
+    <w:qFormat/>
+    <w:rsid w:val="0057065C"/>
+    <w:pPr>
+      <w:ind w:left="720"/>
+      <w:contextualSpacing/>
+    </w:pPr>
+  </w:style>
 </w:styles>
 </file>
 
@@ -624,6 +1174,17 @@
       <w:color w:val="0000FF" w:themeColor="hyperlink"/>
       <w:u w:val="single"/>
     </w:rPr>
+  </w:style>
+  <w:style w:type="paragraph" w:styleId="Listaszerbekezds">
+    <w:name w:val="List Paragraph"/>
+    <w:basedOn w:val="Norml"/>
+    <w:uiPriority w:val="34"/>
+    <w:qFormat/>
+    <w:rsid w:val="0057065C"/>
+    <w:pPr>
+      <w:ind w:left="720"/>
+      <w:contextualSpacing/>
+    </w:pPr>
   </w:style>
 </w:styles>
 </file>

</xml_diff>

<commit_message>
current location is working
</commit_message>
<xml_diff>
--- a/Documentation.docx
+++ b/Documentation.docx
@@ -395,8 +395,6 @@
       <w:r>
         <w:t xml:space="preserve"> version</w:t>
       </w:r>
-      <w:bookmarkStart w:id="0" w:name="_GoBack"/>
-      <w:bookmarkEnd w:id="0"/>
     </w:p>
     <w:p>
       <w:pPr>
@@ -643,9 +641,84 @@
       <w:pPr>
         <w:ind w:firstLine="708"/>
       </w:pPr>
-      <w:r>
-        <w:t>https://github.com/mapbox/mapbox-gl-native/issues/4072</w:t>
-      </w:r>
+      <w:hyperlink r:id="rId7" w:history="1">
+        <w:r>
+          <w:rPr>
+            <w:rStyle w:val="Hiperhivatkozs"/>
+          </w:rPr>
+          <w:t>https://github.com/mapbox/mapbox-gl-native/issues/4072</w:t>
+        </w:r>
+      </w:hyperlink>
+    </w:p>
+    <w:p>
+      <w:pPr>
+        <w:ind w:firstLine="708"/>
+      </w:pPr>
+    </w:p>
+    <w:p>
+      <w:pPr>
+        <w:rPr>
+          <w:b/>
+        </w:rPr>
+      </w:pPr>
+      <w:r>
+        <w:rPr>
+          <w:b/>
+        </w:rPr>
+        <w:t>3.</w:t>
+      </w:r>
+    </w:p>
+    <w:p>
+      <w:proofErr w:type="spellStart"/>
+      <w:r>
+        <w:rPr>
+          <w:b/>
+        </w:rPr>
+        <w:t>Description</w:t>
+      </w:r>
+      <w:proofErr w:type="spellEnd"/>
+      <w:r>
+        <w:rPr>
+          <w:b/>
+        </w:rPr>
+        <w:t xml:space="preserve">: </w:t>
+      </w:r>
+      <w:proofErr w:type="spellStart"/>
+      <w:r>
+        <w:t>Current</w:t>
+      </w:r>
+      <w:proofErr w:type="spellEnd"/>
+      <w:r>
+        <w:t xml:space="preserve"> </w:t>
+      </w:r>
+      <w:proofErr w:type="spellStart"/>
+      <w:r>
+        <w:t>position</w:t>
+      </w:r>
+      <w:proofErr w:type="spellEnd"/>
+      <w:r>
+        <w:t xml:space="preserve"> </w:t>
+      </w:r>
+      <w:proofErr w:type="spellStart"/>
+      <w:r>
+        <w:t>mapbox</w:t>
+      </w:r>
+      <w:proofErr w:type="spellEnd"/>
+    </w:p>
+    <w:p>
+      <w:hyperlink r:id="rId8" w:history="1">
+        <w:r>
+          <w:rPr>
+            <w:rStyle w:val="Hiperhivatkozs"/>
+          </w:rPr>
+          <w:t>https://stackoverflow.com/questions/37149805/mapbox-android-how-to-get-directions-from-current-location-to-a-destination-you?rq=1</w:t>
+        </w:r>
+      </w:hyperlink>
+    </w:p>
+    <w:p/>
+    <w:p>
+      <w:bookmarkStart w:id="0" w:name="_GoBack"/>
+      <w:bookmarkEnd w:id="0"/>
     </w:p>
     <w:sectPr>
       <w:pgSz w:w="11906" w:h="16838"/>

</xml_diff>